<commit_message>
this is jsut for testing
</commit_message>
<xml_diff>
--- a/resources.docx
+++ b/resources.docx
@@ -4,7 +4,35 @@
   <w:body>
     <w:p>
       <w:r>
-        <w:t xml:space="preserve">Research results </w:t>
+        <w:t xml:space="preserve">Research </w:t>
+      </w:r>
+      <w:proofErr w:type="gramStart"/>
+      <w:r>
+        <w:t>results</w:t>
+      </w:r>
+      <w:proofErr w:type="gramEnd"/>
+      <w:r>
+        <w:t xml:space="preserve"> </w:t>
+      </w:r>
+    </w:p>
+    <w:p/>
+    <w:p>
+      <w:r>
+        <w:t xml:space="preserve">Adding for </w:t>
+      </w:r>
+      <w:proofErr w:type="spellStart"/>
+      <w:r>
+        <w:t>moree</w:t>
+      </w:r>
+      <w:proofErr w:type="spellEnd"/>
+      <w:r>
+        <w:t xml:space="preserve"> test</w:t>
+      </w:r>
+    </w:p>
+    <w:p/>
+    <w:p>
+      <w:r>
+        <w:t>Adding something here for testing</w:t>
       </w:r>
     </w:p>
     <w:sectPr>

</xml_diff>